<commit_message>
Update the Pros/Cons figure for README
</commit_message>
<xml_diff>
--- a/.assets/pros-cons.docx
+++ b/.assets/pros-cons.docx
@@ -1,6 +1,6 @@
 
 <file path=word/document.xml><?xml version="1.0" encoding="utf-8"?>
-<w:document xmlns:wpc="http://schemas.microsoft.com/office/word/2010/wordprocessingCanvas" xmlns:cx="http://schemas.microsoft.com/office/drawing/2014/chartex" xmlns:cx1="http://schemas.microsoft.com/office/drawing/2015/9/8/chartex" xmlns:cx2="http://schemas.microsoft.com/office/drawing/2015/10/21/chartex" xmlns:cx3="http://schemas.microsoft.com/office/drawing/2016/5/9/chartex" xmlns:cx4="http://schemas.microsoft.com/office/drawing/2016/5/10/chartex" xmlns:cx5="http://schemas.microsoft.com/office/drawing/2016/5/11/chartex" xmlns:cx6="http://schemas.microsoft.com/office/drawing/2016/5/12/chartex" xmlns:cx7="http://schemas.microsoft.com/office/drawing/2016/5/13/chartex" xmlns:cx8="http://schemas.microsoft.com/office/drawing/2016/5/14/chartex" xmlns:mc="http://schemas.openxmlformats.org/markup-compatibility/2006" xmlns:aink="http://schemas.microsoft.com/office/drawing/2016/ink" xmlns:am3d="http://schemas.microsoft.com/office/drawing/2017/model3d" xmlns:o="urn:schemas-microsoft-com:office:office" xmlns:r="http://schemas.openxmlformats.org/officeDocument/2006/relationships" xmlns:m="http://schemas.openxmlformats.org/officeDocument/2006/math" xmlns:v="urn:schemas-microsoft-com:vml" xmlns:wp14="http://schemas.microsoft.com/office/word/2010/wordprocessingDrawing" xmlns:wp="http://schemas.openxmlformats.org/drawingml/2006/wordprocessingDrawing" xmlns:w10="urn:schemas-microsoft-com:office:word" xmlns:w="http://schemas.openxmlformats.org/wordprocessingml/2006/main" xmlns:w14="http://schemas.microsoft.com/office/word/2010/wordml" xmlns:w15="http://schemas.microsoft.com/office/word/2012/wordml" xmlns:w16cid="http://schemas.microsoft.com/office/word/2016/wordml/cid" xmlns:w16se="http://schemas.microsoft.com/office/word/2015/wordml/symex" xmlns:wpg="http://schemas.microsoft.com/office/word/2010/wordprocessingGroup" xmlns:wpi="http://schemas.microsoft.com/office/word/2010/wordprocessingInk" xmlns:wne="http://schemas.microsoft.com/office/word/2006/wordml" xmlns:wps="http://schemas.microsoft.com/office/word/2010/wordprocessingShape" mc:Ignorable="w14 w15 w16se w16cid wp14">
+<w:document xmlns:wpc="http://schemas.microsoft.com/office/word/2010/wordprocessingCanvas" xmlns:cx="http://schemas.microsoft.com/office/drawing/2014/chartex" xmlns:cx1="http://schemas.microsoft.com/office/drawing/2015/9/8/chartex" xmlns:cx2="http://schemas.microsoft.com/office/drawing/2015/10/21/chartex" xmlns:cx3="http://schemas.microsoft.com/office/drawing/2016/5/9/chartex" xmlns:cx4="http://schemas.microsoft.com/office/drawing/2016/5/10/chartex" xmlns:cx5="http://schemas.microsoft.com/office/drawing/2016/5/11/chartex" xmlns:cx6="http://schemas.microsoft.com/office/drawing/2016/5/12/chartex" xmlns:cx7="http://schemas.microsoft.com/office/drawing/2016/5/13/chartex" xmlns:cx8="http://schemas.microsoft.com/office/drawing/2016/5/14/chartex" xmlns:mc="http://schemas.openxmlformats.org/markup-compatibility/2006" xmlns:aink="http://schemas.microsoft.com/office/drawing/2016/ink" xmlns:am3d="http://schemas.microsoft.com/office/drawing/2017/model3d" xmlns:o="urn:schemas-microsoft-com:office:office" xmlns:oel="http://schemas.microsoft.com/office/2019/extlst" xmlns:r="http://schemas.openxmlformats.org/officeDocument/2006/relationships" xmlns:m="http://schemas.openxmlformats.org/officeDocument/2006/math" xmlns:v="urn:schemas-microsoft-com:vml" xmlns:wp14="http://schemas.microsoft.com/office/word/2010/wordprocessingDrawing" xmlns:wp="http://schemas.openxmlformats.org/drawingml/2006/wordprocessingDrawing" xmlns:w10="urn:schemas-microsoft-com:office:word" xmlns:w="http://schemas.openxmlformats.org/wordprocessingml/2006/main" xmlns:w14="http://schemas.microsoft.com/office/word/2010/wordml" xmlns:w15="http://schemas.microsoft.com/office/word/2012/wordml" xmlns:w16cex="http://schemas.microsoft.com/office/word/2018/wordml/cex" xmlns:w16cid="http://schemas.microsoft.com/office/word/2016/wordml/cid" xmlns:w16="http://schemas.microsoft.com/office/word/2018/wordml" xmlns:w16du="http://schemas.microsoft.com/office/word/2023/wordml/word16du" xmlns:w16sdtdh="http://schemas.microsoft.com/office/word/2020/wordml/sdtdatahash" xmlns:w16se="http://schemas.microsoft.com/office/word/2015/wordml/symex" xmlns:wpg="http://schemas.microsoft.com/office/word/2010/wordprocessingGroup" xmlns:wpi="http://schemas.microsoft.com/office/word/2010/wordprocessingInk" xmlns:wne="http://schemas.microsoft.com/office/word/2006/wordml" xmlns:wps="http://schemas.microsoft.com/office/word/2010/wordprocessingShape" mc:Ignorable="w14 w15 w16se w16cid w16 w16cex w16sdtdh w16du wp14">
   <w:body>
     <w:tbl>
       <w:tblPr>
@@ -44,7 +44,7 @@
             <w:pPr>
               <w:spacing w:before="120"/>
               <w:rPr>
-                <w:rFonts w:ascii="Trebuchet MS" w:hAnsi="Trebuchet MS"/>
+                <w:rFonts w:ascii="Segoe UI" w:hAnsi="Segoe UI" w:cs="Segoe UI"/>
                 <w:b/>
                 <w:bCs/>
                 <w:sz w:val="24"/>
@@ -53,7 +53,7 @@
             </w:pPr>
             <w:r>
               <w:rPr>
-                <w:rFonts w:ascii="Trebuchet MS" w:hAnsi="Trebuchet MS"/>
+                <w:rFonts w:ascii="Segoe UI" w:hAnsi="Segoe UI" w:cs="Segoe UI"/>
                 <w:b/>
                 <w:bCs/>
                 <w:sz w:val="24"/>
@@ -63,7 +63,7 @@
             </w:r>
             <w:r>
               <w:rPr>
-                <w:rFonts w:ascii="Trebuchet MS" w:hAnsi="Trebuchet MS"/>
+                <w:rFonts w:ascii="Segoe UI" w:hAnsi="Segoe UI" w:cs="Segoe UI"/>
                 <w:b/>
                 <w:bCs/>
                 <w:sz w:val="24"/>
@@ -75,7 +75,7 @@
               <w:rPr>
                 <mc:AlternateContent>
                   <mc:Choice Requires="w16se">
-                    <w:rFonts w:ascii="Trebuchet MS" w:hAnsi="Trebuchet MS"/>
+                    <w:rFonts w:ascii="Segoe UI" w:hAnsi="Segoe UI" w:cs="Segoe UI"/>
                   </mc:Choice>
                   <mc:Fallback>
                     <w:rFonts w:ascii="Segoe UI Emoji" w:eastAsia="Segoe UI Emoji" w:hAnsi="Segoe UI Emoji" w:cs="Segoe UI Emoji"/>
@@ -116,7 +116,7 @@
             <w:pPr>
               <w:spacing w:before="120"/>
               <w:rPr>
-                <w:rFonts w:ascii="Trebuchet MS" w:hAnsi="Trebuchet MS"/>
+                <w:rFonts w:ascii="Segoe UI" w:hAnsi="Segoe UI" w:cs="Segoe UI"/>
                 <w:b/>
                 <w:bCs/>
                 <w:sz w:val="24"/>
@@ -125,7 +125,7 @@
             </w:pPr>
             <w:r>
               <w:rPr>
-                <w:rFonts w:ascii="Trebuchet MS" w:hAnsi="Trebuchet MS"/>
+                <w:rFonts w:ascii="Segoe UI" w:hAnsi="Segoe UI" w:cs="Segoe UI"/>
                 <w:b/>
                 <w:bCs/>
                 <w:sz w:val="24"/>
@@ -135,7 +135,7 @@
             </w:r>
             <w:r>
               <w:rPr>
-                <w:rFonts w:ascii="Trebuchet MS" w:hAnsi="Trebuchet MS"/>
+                <w:rFonts w:ascii="Segoe UI" w:hAnsi="Segoe UI" w:cs="Segoe UI"/>
                 <w:b/>
                 <w:bCs/>
                 <w:sz w:val="24"/>
@@ -147,7 +147,7 @@
               <w:rPr>
                 <mc:AlternateContent>
                   <mc:Choice Requires="w16se">
-                    <w:rFonts w:ascii="Trebuchet MS" w:hAnsi="Trebuchet MS"/>
+                    <w:rFonts w:ascii="Segoe UI" w:hAnsi="Segoe UI" w:cs="Segoe UI"/>
                   </mc:Choice>
                   <mc:Fallback>
                     <w:rFonts w:ascii="Segoe UI Emoji" w:eastAsia="Segoe UI Emoji" w:hAnsi="Segoe UI Emoji" w:cs="Segoe UI Emoji"/>
@@ -199,42 +199,22 @@
               <w:ind w:left="330"/>
               <w:contextualSpacing w:val="0"/>
               <w:rPr>
-                <w:rFonts w:ascii="Trebuchet MS" w:hAnsi="Trebuchet MS"/>
+                <w:rFonts w:ascii="Segoe UI" w:hAnsi="Segoe UI" w:cs="Segoe UI"/>
+                <w:b/>
+                <w:bCs/>
                 <w:sz w:val="24"/>
                 <w:szCs w:val="24"/>
               </w:rPr>
             </w:pPr>
             <w:r>
               <w:rPr>
-                <w:rFonts w:ascii="Trebuchet MS" w:hAnsi="Trebuchet MS"/>
-                <w:sz w:val="24"/>
-                <w:szCs w:val="24"/>
-              </w:rPr>
-              <w:t>IntelliSense</w:t>
-            </w:r>
-            <w:r>
-              <w:rPr>
-                <w:rFonts w:ascii="Trebuchet MS" w:hAnsi="Trebuchet MS"/>
-                <w:sz w:val="24"/>
-                <w:szCs w:val="24"/>
-              </w:rPr>
-              <w:t xml:space="preserve"> </w:t>
-            </w:r>
-            <w:r>
-              <w:rPr>
-                <w:rFonts w:ascii="Trebuchet MS" w:hAnsi="Trebuchet MS"/>
-                <w:sz w:val="24"/>
-                <w:szCs w:val="24"/>
-              </w:rPr>
-              <w:t>support</w:t>
-            </w:r>
-            <w:r>
-              <w:rPr>
-                <w:rFonts w:ascii="Trebuchet MS" w:hAnsi="Trebuchet MS"/>
-                <w:sz w:val="24"/>
-                <w:szCs w:val="24"/>
-              </w:rPr>
-              <w:t>.</w:t>
+                <w:rFonts w:ascii="Segoe UI" w:hAnsi="Segoe UI" w:cs="Segoe UI"/>
+                <w:b/>
+                <w:bCs/>
+                <w:sz w:val="24"/>
+                <w:szCs w:val="24"/>
+              </w:rPr>
+              <w:t>IntelliSense support</w:t>
             </w:r>
           </w:p>
           <w:p>
@@ -244,11 +224,11 @@
                 <w:ilvl w:val="1"/>
                 <w:numId w:val="1"/>
               </w:numPr>
-              <w:spacing w:before="120" w:after="160" w:line="259" w:lineRule="auto"/>
-              <w:ind w:left="690"/>
+              <w:spacing w:before="120"/>
+              <w:ind w:left="691"/>
               <w:contextualSpacing w:val="0"/>
               <w:rPr>
-                <w:rFonts w:ascii="Trebuchet MS" w:hAnsi="Trebuchet MS"/>
+                <w:rFonts w:ascii="Segoe UI" w:hAnsi="Segoe UI" w:cs="Segoe UI"/>
                 <w:color w:val="595959" w:themeColor="text1" w:themeTint="A6"/>
                 <w:sz w:val="24"/>
                 <w:szCs w:val="24"/>
@@ -256,39 +236,21 @@
             </w:pPr>
             <w:r>
               <w:rPr>
-                <w:rFonts w:ascii="Trebuchet MS" w:hAnsi="Trebuchet MS"/>
-                <w:color w:val="595959" w:themeColor="text1" w:themeTint="A6"/>
-                <w:sz w:val="24"/>
-                <w:szCs w:val="24"/>
-              </w:rPr>
-              <w:t>V</w:t>
-            </w:r>
-            <w:r>
-              <w:rPr>
-                <w:rFonts w:ascii="Trebuchet MS" w:hAnsi="Trebuchet MS"/>
-                <w:color w:val="595959" w:themeColor="text1" w:themeTint="A6"/>
-                <w:sz w:val="24"/>
-                <w:szCs w:val="24"/>
-              </w:rPr>
-              <w:t>alid keys</w:t>
-            </w:r>
-            <w:r>
-              <w:rPr>
-                <w:rFonts w:ascii="Trebuchet MS" w:hAnsi="Trebuchet MS"/>
-                <w:color w:val="595959" w:themeColor="text1" w:themeTint="A6"/>
-                <w:sz w:val="24"/>
-                <w:szCs w:val="24"/>
-              </w:rPr>
-              <w:t xml:space="preserve"> are shown as a list on the IDE/editor</w:t>
-            </w:r>
-            <w:r>
-              <w:rPr>
-                <w:rFonts w:ascii="Trebuchet MS" w:hAnsi="Trebuchet MS"/>
-                <w:color w:val="595959" w:themeColor="text1" w:themeTint="A6"/>
-                <w:sz w:val="24"/>
-                <w:szCs w:val="24"/>
-              </w:rPr>
-              <w:t>.</w:t>
+                <w:rFonts w:ascii="Segoe UI" w:hAnsi="Segoe UI" w:cs="Segoe UI"/>
+                <w:color w:val="595959" w:themeColor="text1" w:themeTint="A6"/>
+                <w:sz w:val="24"/>
+                <w:szCs w:val="24"/>
+              </w:rPr>
+              <w:t>IntelliSense support with valid keys displayed as a list</w:t>
+            </w:r>
+            <w:r>
+              <w:rPr>
+                <w:rFonts w:ascii="Segoe UI" w:hAnsi="Segoe UI" w:cs="Segoe UI"/>
+                <w:color w:val="595959" w:themeColor="text1" w:themeTint="A6"/>
+                <w:sz w:val="24"/>
+                <w:szCs w:val="24"/>
+              </w:rPr>
+              <w:t xml:space="preserve">. </w:t>
             </w:r>
           </w:p>
           <w:p>
@@ -298,11 +260,11 @@
                 <w:ilvl w:val="1"/>
                 <w:numId w:val="1"/>
               </w:numPr>
-              <w:spacing w:before="120" w:after="160" w:line="259" w:lineRule="auto"/>
+              <w:spacing w:before="120"/>
               <w:ind w:left="690"/>
               <w:contextualSpacing w:val="0"/>
               <w:rPr>
-                <w:rFonts w:ascii="Trebuchet MS" w:hAnsi="Trebuchet MS"/>
+                <w:rFonts w:ascii="Segoe UI" w:hAnsi="Segoe UI" w:cs="Segoe UI"/>
                 <w:color w:val="595959" w:themeColor="text1" w:themeTint="A6"/>
                 <w:sz w:val="24"/>
                 <w:szCs w:val="24"/>
@@ -310,12 +272,30 @@
             </w:pPr>
             <w:r>
               <w:rPr>
-                <w:rFonts w:ascii="Trebuchet MS" w:hAnsi="Trebuchet MS"/>
-                <w:color w:val="595959" w:themeColor="text1" w:themeTint="A6"/>
-                <w:sz w:val="24"/>
-                <w:szCs w:val="24"/>
-              </w:rPr>
-              <w:t>Using invalid keys are detected at compile time.</w:t>
+                <w:rFonts w:ascii="Segoe UI" w:hAnsi="Segoe UI" w:cs="Segoe UI"/>
+                <w:color w:val="595959" w:themeColor="text1" w:themeTint="A6"/>
+                <w:sz w:val="24"/>
+                <w:szCs w:val="24"/>
+              </w:rPr>
+              <w:t xml:space="preserve">The use of invalid keys is detected at </w:t>
+            </w:r>
+            <w:r>
+              <w:rPr>
+                <w:rFonts w:ascii="Segoe UI" w:hAnsi="Segoe UI" w:cs="Segoe UI"/>
+                <w:color w:val="595959" w:themeColor="text1" w:themeTint="A6"/>
+                <w:sz w:val="24"/>
+                <w:szCs w:val="24"/>
+              </w:rPr>
+              <w:t>compilation</w:t>
+            </w:r>
+            <w:r>
+              <w:rPr>
+                <w:rFonts w:ascii="Segoe UI" w:hAnsi="Segoe UI" w:cs="Segoe UI"/>
+                <w:color w:val="595959" w:themeColor="text1" w:themeTint="A6"/>
+                <w:sz w:val="24"/>
+                <w:szCs w:val="24"/>
+              </w:rPr>
+              <w:t xml:space="preserve"> time. </w:t>
             </w:r>
           </w:p>
           <w:p>
@@ -329,26 +309,22 @@
               <w:ind w:left="330"/>
               <w:contextualSpacing w:val="0"/>
               <w:rPr>
-                <w:rFonts w:ascii="Trebuchet MS" w:hAnsi="Trebuchet MS"/>
+                <w:rFonts w:ascii="Segoe UI" w:hAnsi="Segoe UI" w:cs="Segoe UI"/>
+                <w:b/>
+                <w:bCs/>
                 <w:sz w:val="24"/>
                 <w:szCs w:val="24"/>
               </w:rPr>
             </w:pPr>
             <w:r>
               <w:rPr>
-                <w:rFonts w:ascii="Trebuchet MS" w:hAnsi="Trebuchet MS"/>
+                <w:rFonts w:ascii="Segoe UI" w:hAnsi="Segoe UI" w:cs="Segoe UI"/>
+                <w:b/>
+                <w:bCs/>
                 <w:sz w:val="24"/>
                 <w:szCs w:val="24"/>
               </w:rPr>
               <w:t>Simple JSON or CSV text table</w:t>
-            </w:r>
-            <w:r>
-              <w:rPr>
-                <w:rFonts w:ascii="Trebuchet MS" w:hAnsi="Trebuchet MS"/>
-                <w:sz w:val="24"/>
-                <w:szCs w:val="24"/>
-              </w:rPr>
-              <w:t>.</w:t>
             </w:r>
           </w:p>
           <w:p>
@@ -362,7 +338,7 @@
               <w:ind w:left="690"/>
               <w:contextualSpacing w:val="0"/>
               <w:rPr>
-                <w:rFonts w:ascii="Trebuchet MS" w:hAnsi="Trebuchet MS"/>
+                <w:rFonts w:ascii="Segoe UI" w:hAnsi="Segoe UI" w:cs="Segoe UI"/>
                 <w:color w:val="595959" w:themeColor="text1" w:themeTint="A6"/>
                 <w:sz w:val="24"/>
                 <w:szCs w:val="24"/>
@@ -370,30 +346,39 @@
             </w:pPr>
             <w:r>
               <w:rPr>
-                <w:rFonts w:ascii="Trebuchet MS" w:hAnsi="Trebuchet MS"/>
-                <w:color w:val="595959" w:themeColor="text1" w:themeTint="A6"/>
-                <w:sz w:val="24"/>
-                <w:szCs w:val="24"/>
-              </w:rPr>
-              <w:t xml:space="preserve">No need </w:t>
-            </w:r>
-            <w:r>
-              <w:rPr>
-                <w:rFonts w:ascii="Trebuchet MS" w:hAnsi="Trebuchet MS"/>
-                <w:color w:val="595959" w:themeColor="text1" w:themeTint="A6"/>
-                <w:sz w:val="24"/>
-                <w:szCs w:val="24"/>
-              </w:rPr>
-              <w:t>for</w:t>
-            </w:r>
-            <w:r>
-              <w:rPr>
-                <w:rFonts w:ascii="Trebuchet MS" w:hAnsi="Trebuchet MS"/>
-                <w:color w:val="595959" w:themeColor="text1" w:themeTint="A6"/>
-                <w:sz w:val="24"/>
-                <w:szCs w:val="24"/>
-              </w:rPr>
-              <w:t xml:space="preserve"> Visual Studio .resx editor.</w:t>
+                <w:rFonts w:ascii="Segoe UI" w:hAnsi="Segoe UI" w:cs="Segoe UI"/>
+                <w:color w:val="595959" w:themeColor="text1" w:themeTint="A6"/>
+                <w:sz w:val="24"/>
+                <w:szCs w:val="24"/>
+              </w:rPr>
+              <w:t>Text tables are in JSON or CSV format, so there is no need for a Visual Studio .resx editor.</w:t>
+            </w:r>
+          </w:p>
+          <w:p>
+            <w:pPr>
+              <w:pStyle w:val="ListParagraph"/>
+              <w:numPr>
+                <w:ilvl w:val="1"/>
+                <w:numId w:val="1"/>
+              </w:numPr>
+              <w:spacing w:before="120"/>
+              <w:ind w:left="690"/>
+              <w:contextualSpacing w:val="0"/>
+              <w:rPr>
+                <w:rFonts w:ascii="Segoe UI" w:hAnsi="Segoe UI" w:cs="Segoe UI"/>
+                <w:color w:val="595959" w:themeColor="text1" w:themeTint="A6"/>
+                <w:sz w:val="24"/>
+                <w:szCs w:val="24"/>
+              </w:rPr>
+            </w:pPr>
+            <w:r>
+              <w:rPr>
+                <w:rFonts w:ascii="Segoe UI" w:hAnsi="Segoe UI" w:cs="Segoe UI"/>
+                <w:color w:val="595959" w:themeColor="text1" w:themeTint="A6"/>
+                <w:sz w:val="24"/>
+                <w:szCs w:val="24"/>
+              </w:rPr>
+              <w:t xml:space="preserve">Native translators can use a spreadsheet for their work. </w:t>
             </w:r>
           </w:p>
           <w:p>
@@ -407,7 +392,7 @@
               <w:ind w:left="691"/>
               <w:contextualSpacing w:val="0"/>
               <w:rPr>
-                <w:rFonts w:ascii="Trebuchet MS" w:hAnsi="Trebuchet MS"/>
+                <w:rFonts w:ascii="Segoe UI" w:hAnsi="Segoe UI" w:cs="Segoe UI"/>
                 <w:color w:val="595959" w:themeColor="text1" w:themeTint="A6"/>
                 <w:sz w:val="24"/>
                 <w:szCs w:val="24"/>
@@ -415,30 +400,116 @@
             </w:pPr>
             <w:r>
               <w:rPr>
-                <w:rFonts w:ascii="Trebuchet MS" w:hAnsi="Trebuchet MS"/>
-                <w:color w:val="595959" w:themeColor="text1" w:themeTint="A6"/>
-                <w:sz w:val="24"/>
-                <w:szCs w:val="24"/>
-              </w:rPr>
-              <w:t>Native translator staffs can use a spreadsheet application to their translation</w:t>
-            </w:r>
-            <w:r>
-              <w:rPr>
-                <w:rFonts w:ascii="Trebuchet MS" w:hAnsi="Trebuchet MS"/>
-                <w:color w:val="595959" w:themeColor="text1" w:themeTint="A6"/>
-                <w:sz w:val="24"/>
-                <w:szCs w:val="24"/>
-              </w:rPr>
-              <w:t xml:space="preserve"> work</w:t>
-            </w:r>
-            <w:r>
-              <w:rPr>
-                <w:rFonts w:ascii="Trebuchet MS" w:hAnsi="Trebuchet MS"/>
-                <w:color w:val="595959" w:themeColor="text1" w:themeTint="A6"/>
-                <w:sz w:val="24"/>
-                <w:szCs w:val="24"/>
-              </w:rPr>
-              <w:t>.</w:t>
+                <w:rFonts w:ascii="Segoe UI" w:hAnsi="Segoe UI" w:cs="Segoe UI"/>
+                <w:color w:val="595959" w:themeColor="text1" w:themeTint="A6"/>
+                <w:sz w:val="24"/>
+                <w:szCs w:val="24"/>
+              </w:rPr>
+              <w:t>Track</w:t>
+            </w:r>
+            <w:r>
+              <w:rPr>
+                <w:rFonts w:ascii="Segoe UI" w:hAnsi="Segoe UI" w:cs="Segoe UI" w:hint="eastAsia"/>
+                <w:color w:val="595959" w:themeColor="text1" w:themeTint="A6"/>
+                <w:sz w:val="24"/>
+                <w:szCs w:val="24"/>
+              </w:rPr>
+              <w:t>ing</w:t>
+            </w:r>
+            <w:r>
+              <w:rPr>
+                <w:rFonts w:ascii="Segoe UI" w:hAnsi="Segoe UI" w:cs="Segoe UI"/>
+                <w:color w:val="595959" w:themeColor="text1" w:themeTint="A6"/>
+                <w:sz w:val="24"/>
+                <w:szCs w:val="24"/>
+              </w:rPr>
+              <w:t xml:space="preserve"> text table differences </w:t>
+            </w:r>
+            <w:r>
+              <w:rPr>
+                <w:rFonts w:ascii="Segoe UI" w:hAnsi="Segoe UI" w:cs="Segoe UI" w:hint="eastAsia"/>
+                <w:color w:val="595959" w:themeColor="text1" w:themeTint="A6"/>
+                <w:sz w:val="24"/>
+                <w:szCs w:val="24"/>
+              </w:rPr>
+              <w:t>is easy</w:t>
+            </w:r>
+            <w:r>
+              <w:rPr>
+                <w:rFonts w:ascii="Segoe UI" w:hAnsi="Segoe UI" w:cs="Segoe UI"/>
+                <w:color w:val="595959" w:themeColor="text1" w:themeTint="A6"/>
+                <w:sz w:val="24"/>
+                <w:szCs w:val="24"/>
+              </w:rPr>
+              <w:t xml:space="preserve"> on any version control system, such as Git. </w:t>
+            </w:r>
+            <w:r>
+              <w:rPr>
+                <w:rFonts w:ascii="Segoe UI" w:hAnsi="Segoe UI" w:cs="Segoe UI"/>
+                <w:color w:val="595959" w:themeColor="text1" w:themeTint="A6"/>
+                <w:sz w:val="24"/>
+                <w:szCs w:val="24"/>
+              </w:rPr>
+              <w:t xml:space="preserve"> </w:t>
+            </w:r>
+          </w:p>
+          <w:p>
+            <w:pPr>
+              <w:pStyle w:val="ListParagraph"/>
+              <w:numPr>
+                <w:ilvl w:val="0"/>
+                <w:numId w:val="1"/>
+              </w:numPr>
+              <w:spacing w:before="120"/>
+              <w:ind w:left="330"/>
+              <w:contextualSpacing w:val="0"/>
+              <w:rPr>
+                <w:rFonts w:ascii="Segoe UI" w:hAnsi="Segoe UI" w:cs="Segoe UI"/>
+                <w:b/>
+                <w:bCs/>
+                <w:sz w:val="24"/>
+                <w:szCs w:val="24"/>
+              </w:rPr>
+            </w:pPr>
+            <w:r>
+              <w:rPr>
+                <w:rFonts w:ascii="Segoe UI" w:hAnsi="Segoe UI" w:cs="Segoe UI" w:hint="eastAsia"/>
+                <w:b/>
+                <w:bCs/>
+                <w:sz w:val="24"/>
+                <w:szCs w:val="24"/>
+              </w:rPr>
+              <w:t>Changing</w:t>
+            </w:r>
+            <w:r>
+              <w:rPr>
+                <w:rFonts w:ascii="Segoe UI" w:hAnsi="Segoe UI" w:cs="Segoe UI"/>
+                <w:b/>
+                <w:bCs/>
+                <w:sz w:val="24"/>
+                <w:szCs w:val="24"/>
+              </w:rPr>
+              <w:t xml:space="preserve"> </w:t>
+            </w:r>
+            <w:r>
+              <w:rPr>
+                <w:rFonts w:ascii="Segoe UI" w:hAnsi="Segoe UI" w:cs="Segoe UI"/>
+                <w:b/>
+                <w:bCs/>
+                <w:sz w:val="24"/>
+                <w:szCs w:val="24"/>
+              </w:rPr>
+              <w:t>display</w:t>
+            </w:r>
+            <w:r>
+              <w:rPr>
+                <w:rFonts w:ascii="Segoe UI" w:hAnsi="Segoe UI" w:cs="Segoe UI"/>
+                <w:b/>
+                <w:bCs/>
+                <w:sz w:val="24"/>
+                <w:szCs w:val="24"/>
+              </w:rPr>
+              <w:t xml:space="preserve"> language without reloading</w:t>
             </w:r>
           </w:p>
           <w:p>
@@ -452,54 +523,37 @@
               <w:ind w:left="691"/>
               <w:contextualSpacing w:val="0"/>
               <w:rPr>
-                <w:rFonts w:ascii="Trebuchet MS" w:hAnsi="Trebuchet MS"/>
-                <w:color w:val="595959" w:themeColor="text1" w:themeTint="A6"/>
+                <w:rFonts w:ascii="Segoe UI" w:hAnsi="Segoe UI" w:cs="Segoe UI"/>
                 <w:sz w:val="24"/>
                 <w:szCs w:val="24"/>
               </w:rPr>
             </w:pPr>
             <w:r>
               <w:rPr>
-                <w:rFonts w:ascii="Trebuchet MS" w:hAnsi="Trebuchet MS"/>
-                <w:color w:val="595959" w:themeColor="text1" w:themeTint="A6"/>
-                <w:sz w:val="24"/>
-                <w:szCs w:val="24"/>
-              </w:rPr>
-              <w:t>Easy to track the differences of the text tables inter revisions, on any VCS such as git</w:t>
-            </w:r>
-            <w:r>
-              <w:rPr>
-                <w:rFonts w:ascii="Trebuchet MS" w:hAnsi="Trebuchet MS"/>
+                <w:rFonts w:ascii="Segoe UI" w:hAnsi="Segoe UI" w:cs="Segoe UI"/>
+                <w:color w:val="595959" w:themeColor="text1" w:themeTint="A6"/>
+                <w:sz w:val="24"/>
+                <w:szCs w:val="24"/>
+              </w:rPr>
+              <w:t>The display language can be changed without</w:t>
+            </w:r>
+            <w:r>
+              <w:rPr>
+                <w:rFonts w:ascii="Segoe UI" w:hAnsi="Segoe UI" w:cs="Segoe UI" w:hint="eastAsia"/>
+                <w:color w:val="595959" w:themeColor="text1" w:themeTint="A6"/>
+                <w:sz w:val="24"/>
+                <w:szCs w:val="24"/>
+              </w:rPr>
+              <w:t xml:space="preserve"> page reloading</w:t>
+            </w:r>
+            <w:r>
+              <w:rPr>
+                <w:rFonts w:ascii="Segoe UI" w:hAnsi="Segoe UI" w:cs="Segoe UI"/>
                 <w:color w:val="595959" w:themeColor="text1" w:themeTint="A6"/>
                 <w:sz w:val="24"/>
                 <w:szCs w:val="24"/>
               </w:rPr>
               <w:t>.</w:t>
-            </w:r>
-          </w:p>
-          <w:p>
-            <w:pPr>
-              <w:pStyle w:val="ListParagraph"/>
-              <w:numPr>
-                <w:ilvl w:val="0"/>
-                <w:numId w:val="1"/>
-              </w:numPr>
-              <w:spacing w:before="120"/>
-              <w:ind w:left="330"/>
-              <w:contextualSpacing w:val="0"/>
-              <w:rPr>
-                <w:rFonts w:ascii="Trebuchet MS" w:hAnsi="Trebuchet MS"/>
-                <w:sz w:val="24"/>
-                <w:szCs w:val="24"/>
-              </w:rPr>
-            </w:pPr>
-            <w:r>
-              <w:rPr>
-                <w:rFonts w:ascii="Trebuchet MS" w:hAnsi="Trebuchet MS"/>
-                <w:sz w:val="24"/>
-                <w:szCs w:val="24"/>
-              </w:rPr>
-              <w:t>In Blazor WebAssembly, it can change display language in-place, without page reloading.</w:t>
             </w:r>
           </w:p>
         </w:tc>
@@ -528,21 +582,19 @@
               <w:ind w:left="331"/>
               <w:contextualSpacing w:val="0"/>
               <w:rPr>
-                <w:rFonts w:ascii="Trebuchet MS" w:hAnsi="Trebuchet MS"/>
+                <w:rFonts w:ascii="Segoe UI" w:hAnsi="Segoe UI" w:cs="Segoe UI"/>
                 <w:sz w:val="24"/>
                 <w:szCs w:val="24"/>
               </w:rPr>
             </w:pPr>
             <w:r>
               <w:rPr>
-                <w:rFonts w:ascii="Trebuchet MS" w:hAnsi="Trebuchet MS"/>
-                <w:sz w:val="24"/>
-                <w:szCs w:val="24"/>
-              </w:rPr>
-              <w:t>There isn't official support from the ASP.NET developer team.</w:t>
-            </w:r>
-            <w:bookmarkStart w:id="0" w:name="_GoBack"/>
-            <w:bookmarkEnd w:id="0"/>
+                <w:rFonts w:ascii="Segoe UI" w:hAnsi="Segoe UI" w:cs="Segoe UI"/>
+                <w:sz w:val="24"/>
+                <w:szCs w:val="24"/>
+              </w:rPr>
+              <w:t xml:space="preserve">Official support from the ASP.NET developer team is not available. </w:t>
+            </w:r>
           </w:p>
           <w:p>
             <w:pPr>
@@ -555,34 +607,18 @@
               <w:ind w:left="331"/>
               <w:contextualSpacing w:val="0"/>
               <w:rPr>
-                <w:rFonts w:ascii="Trebuchet MS" w:hAnsi="Trebuchet MS"/>
+                <w:rFonts w:ascii="Segoe UI" w:hAnsi="Segoe UI" w:cs="Segoe UI"/>
                 <w:sz w:val="24"/>
                 <w:szCs w:val="24"/>
               </w:rPr>
             </w:pPr>
             <w:r>
               <w:rPr>
-                <w:rFonts w:ascii="Trebuchet MS" w:hAnsi="Trebuchet MS"/>
-                <w:sz w:val="24"/>
-                <w:szCs w:val="24"/>
-              </w:rPr>
-              <w:t xml:space="preserve">It </w:t>
-            </w:r>
-            <w:r>
-              <w:rPr>
-                <w:rFonts w:ascii="Trebuchet MS" w:hAnsi="Trebuchet MS"/>
-                <w:sz w:val="24"/>
-                <w:szCs w:val="24"/>
-              </w:rPr>
-              <w:t>requires</w:t>
-            </w:r>
-            <w:r>
-              <w:rPr>
-                <w:rFonts w:ascii="Trebuchet MS" w:hAnsi="Trebuchet MS"/>
-                <w:sz w:val="24"/>
-                <w:szCs w:val="24"/>
-              </w:rPr>
-              <w:t xml:space="preserve"> asynchronous behavior.</w:t>
+                <w:rFonts w:ascii="Segoe UI" w:hAnsi="Segoe UI" w:cs="Segoe UI"/>
+                <w:sz w:val="24"/>
+                <w:szCs w:val="24"/>
+              </w:rPr>
+              <w:t>Asynchronous behavior is required.</w:t>
             </w:r>
           </w:p>
           <w:p>
@@ -596,18 +632,18 @@
               <w:ind w:left="331"/>
               <w:contextualSpacing w:val="0"/>
               <w:rPr>
-                <w:rFonts w:ascii="Trebuchet MS" w:hAnsi="Trebuchet MS"/>
+                <w:rFonts w:ascii="Segoe UI" w:hAnsi="Segoe UI" w:cs="Segoe UI"/>
                 <w:sz w:val="24"/>
                 <w:szCs w:val="24"/>
               </w:rPr>
             </w:pPr>
             <w:r>
               <w:rPr>
-                <w:rFonts w:ascii="Trebuchet MS" w:hAnsi="Trebuchet MS"/>
-                <w:sz w:val="24"/>
-                <w:szCs w:val="24"/>
-              </w:rPr>
-              <w:t>It requires text table rows for all any texts you will localize.</w:t>
+                <w:rFonts w:ascii="Segoe UI" w:hAnsi="Segoe UI" w:cs="Segoe UI"/>
+                <w:sz w:val="24"/>
+                <w:szCs w:val="24"/>
+              </w:rPr>
+              <w:t xml:space="preserve">All text you will localize must have a corresponding text table row. </w:t>
             </w:r>
           </w:p>
           <w:p>
@@ -621,18 +657,18 @@
               <w:ind w:left="331"/>
               <w:contextualSpacing w:val="0"/>
               <w:rPr>
-                <w:rFonts w:ascii="Trebuchet MS" w:hAnsi="Trebuchet MS"/>
+                <w:rFonts w:ascii="Segoe UI" w:hAnsi="Segoe UI" w:cs="Segoe UI"/>
                 <w:sz w:val="24"/>
                 <w:szCs w:val="24"/>
               </w:rPr>
             </w:pPr>
             <w:r>
               <w:rPr>
-                <w:rFonts w:ascii="Trebuchet MS" w:hAnsi="Trebuchet MS"/>
-                <w:sz w:val="24"/>
-                <w:szCs w:val="24"/>
-              </w:rPr>
-              <w:t>All text keys must be valid as a C# field name.</w:t>
+                <w:rFonts w:ascii="Segoe UI" w:hAnsi="Segoe UI" w:cs="Segoe UI"/>
+                <w:sz w:val="24"/>
+                <w:szCs w:val="24"/>
+              </w:rPr>
+              <w:t>Text keys must be valid as C# field names.</w:t>
             </w:r>
           </w:p>
           <w:p>
@@ -646,7 +682,7 @@
               <w:ind w:left="690"/>
               <w:contextualSpacing w:val="0"/>
               <w:rPr>
-                <w:rFonts w:ascii="Trebuchet MS" w:hAnsi="Trebuchet MS"/>
+                <w:rFonts w:ascii="Cascadia Mono" w:hAnsi="Cascadia Mono" w:cs="Cascadia Mono"/>
                 <w:color w:val="595959" w:themeColor="text1" w:themeTint="A6"/>
                 <w:sz w:val="24"/>
                 <w:szCs w:val="24"/>
@@ -654,7 +690,7 @@
             </w:pPr>
             <w:r>
               <w:rPr>
-                <w:rFonts w:ascii="Trebuchet MS" w:hAnsi="Trebuchet MS"/>
+                <w:rFonts w:ascii="Segoe UI" w:hAnsi="Segoe UI" w:cs="Segoe UI"/>
                 <w:color w:val="595959" w:themeColor="text1" w:themeTint="A6"/>
                 <w:sz w:val="24"/>
                 <w:szCs w:val="24"/>
@@ -663,12 +699,20 @@
             </w:r>
             <w:r>
               <w:rPr>
-                <w:rFonts w:ascii="Trebuchet MS" w:hAnsi="Trebuchet MS"/>
+                <w:rFonts w:ascii="Segoe UI" w:hAnsi="Segoe UI" w:cs="Segoe UI"/>
                 <w:color w:val="595959" w:themeColor="text1" w:themeTint="A6"/>
                 <w:sz w:val="24"/>
                 <w:szCs w:val="24"/>
               </w:rPr>
               <w:br/>
+            </w:r>
+            <w:r>
+              <w:rPr>
+                <w:rFonts w:ascii="Cascadia Mono" w:hAnsi="Cascadia Mono" w:cs="Cascadia Mono"/>
+                <w:color w:val="595959" w:themeColor="text1" w:themeTint="A6"/>
+                <w:sz w:val="24"/>
+                <w:szCs w:val="24"/>
+              </w:rPr>
               <w:t>text["Hello, World!"]</w:t>
             </w:r>
           </w:p>
@@ -676,7 +720,7 @@
             <w:pPr>
               <w:spacing w:before="120"/>
               <w:rPr>
-                <w:rFonts w:ascii="Trebuchet MS" w:hAnsi="Trebuchet MS"/>
+                <w:rFonts w:ascii="Segoe UI" w:hAnsi="Segoe UI" w:cs="Segoe UI"/>
                 <w:sz w:val="24"/>
                 <w:szCs w:val="24"/>
               </w:rPr>
@@ -706,7 +750,7 @@
 </file>
 
 <file path=word/numbering.xml><?xml version="1.0" encoding="utf-8"?>
-<w:numbering xmlns:wpc="http://schemas.microsoft.com/office/word/2010/wordprocessingCanvas" xmlns:cx="http://schemas.microsoft.com/office/drawing/2014/chartex" xmlns:cx1="http://schemas.microsoft.com/office/drawing/2015/9/8/chartex" xmlns:cx2="http://schemas.microsoft.com/office/drawing/2015/10/21/chartex" xmlns:cx3="http://schemas.microsoft.com/office/drawing/2016/5/9/chartex" xmlns:cx4="http://schemas.microsoft.com/office/drawing/2016/5/10/chartex" xmlns:cx5="http://schemas.microsoft.com/office/drawing/2016/5/11/chartex" xmlns:cx6="http://schemas.microsoft.com/office/drawing/2016/5/12/chartex" xmlns:cx7="http://schemas.microsoft.com/office/drawing/2016/5/13/chartex" xmlns:cx8="http://schemas.microsoft.com/office/drawing/2016/5/14/chartex" xmlns:mc="http://schemas.openxmlformats.org/markup-compatibility/2006" xmlns:aink="http://schemas.microsoft.com/office/drawing/2016/ink" xmlns:am3d="http://schemas.microsoft.com/office/drawing/2017/model3d" xmlns:o="urn:schemas-microsoft-com:office:office" xmlns:r="http://schemas.openxmlformats.org/officeDocument/2006/relationships" xmlns:m="http://schemas.openxmlformats.org/officeDocument/2006/math" xmlns:v="urn:schemas-microsoft-com:vml" xmlns:wp14="http://schemas.microsoft.com/office/word/2010/wordprocessingDrawing" xmlns:wp="http://schemas.openxmlformats.org/drawingml/2006/wordprocessingDrawing" xmlns:w10="urn:schemas-microsoft-com:office:word" xmlns:w="http://schemas.openxmlformats.org/wordprocessingml/2006/main" xmlns:w14="http://schemas.microsoft.com/office/word/2010/wordml" xmlns:w15="http://schemas.microsoft.com/office/word/2012/wordml" xmlns:w16cid="http://schemas.microsoft.com/office/word/2016/wordml/cid" xmlns:w16se="http://schemas.microsoft.com/office/word/2015/wordml/symex" xmlns:wpg="http://schemas.microsoft.com/office/word/2010/wordprocessingGroup" xmlns:wpi="http://schemas.microsoft.com/office/word/2010/wordprocessingInk" xmlns:wne="http://schemas.microsoft.com/office/word/2006/wordml" xmlns:wps="http://schemas.microsoft.com/office/word/2010/wordprocessingShape" mc:Ignorable="w14 w15 w16se w16cid wp14">
+<w:numbering xmlns:wpc="http://schemas.microsoft.com/office/word/2010/wordprocessingCanvas" xmlns:cx="http://schemas.microsoft.com/office/drawing/2014/chartex" xmlns:cx1="http://schemas.microsoft.com/office/drawing/2015/9/8/chartex" xmlns:cx2="http://schemas.microsoft.com/office/drawing/2015/10/21/chartex" xmlns:cx3="http://schemas.microsoft.com/office/drawing/2016/5/9/chartex" xmlns:cx4="http://schemas.microsoft.com/office/drawing/2016/5/10/chartex" xmlns:cx5="http://schemas.microsoft.com/office/drawing/2016/5/11/chartex" xmlns:cx6="http://schemas.microsoft.com/office/drawing/2016/5/12/chartex" xmlns:cx7="http://schemas.microsoft.com/office/drawing/2016/5/13/chartex" xmlns:cx8="http://schemas.microsoft.com/office/drawing/2016/5/14/chartex" xmlns:mc="http://schemas.openxmlformats.org/markup-compatibility/2006" xmlns:aink="http://schemas.microsoft.com/office/drawing/2016/ink" xmlns:am3d="http://schemas.microsoft.com/office/drawing/2017/model3d" xmlns:o="urn:schemas-microsoft-com:office:office" xmlns:oel="http://schemas.microsoft.com/office/2019/extlst" xmlns:r="http://schemas.openxmlformats.org/officeDocument/2006/relationships" xmlns:m="http://schemas.openxmlformats.org/officeDocument/2006/math" xmlns:v="urn:schemas-microsoft-com:vml" xmlns:wp14="http://schemas.microsoft.com/office/word/2010/wordprocessingDrawing" xmlns:wp="http://schemas.openxmlformats.org/drawingml/2006/wordprocessingDrawing" xmlns:w10="urn:schemas-microsoft-com:office:word" xmlns:w="http://schemas.openxmlformats.org/wordprocessingml/2006/main" xmlns:w14="http://schemas.microsoft.com/office/word/2010/wordml" xmlns:w15="http://schemas.microsoft.com/office/word/2012/wordml" xmlns:w16cex="http://schemas.microsoft.com/office/word/2018/wordml/cex" xmlns:w16cid="http://schemas.microsoft.com/office/word/2016/wordml/cid" xmlns:w16="http://schemas.microsoft.com/office/word/2018/wordml" xmlns:w16du="http://schemas.microsoft.com/office/word/2023/wordml/word16du" xmlns:w16sdtdh="http://schemas.microsoft.com/office/word/2020/wordml/sdtdatahash" xmlns:w16se="http://schemas.microsoft.com/office/word/2015/wordml/symex" xmlns:wpg="http://schemas.microsoft.com/office/word/2010/wordprocessingGroup" xmlns:wpi="http://schemas.microsoft.com/office/word/2010/wordprocessingInk" xmlns:wne="http://schemas.microsoft.com/office/word/2006/wordml" xmlns:wps="http://schemas.microsoft.com/office/word/2010/wordprocessingShape" mc:Ignorable="w14 w15 w16se w16cid w16 w16cex w16sdtdh w16du wp14">
   <w:abstractNum w:abstractNumId="0" w15:restartNumberingAfterBreak="0">
     <w:nsid w:val="114C39EB"/>
     <w:multiLevelType w:val="hybridMultilevel"/>
@@ -820,14 +864,226 @@
       </w:rPr>
     </w:lvl>
   </w:abstractNum>
-  <w:num w:numId="1">
+  <w:abstractNum w:abstractNumId="1" w15:restartNumberingAfterBreak="0">
+    <w:nsid w:val="6CAE0CFD"/>
+    <w:multiLevelType w:val="multilevel"/>
+    <w:tmpl w:val="03BA726A"/>
+    <w:lvl w:ilvl="0">
+      <w:start w:val="1"/>
+      <w:numFmt w:val="bullet"/>
+      <w:lvlText w:val=""/>
+      <w:lvlJc w:val="left"/>
+      <w:pPr>
+        <w:tabs>
+          <w:tab w:val="num" w:pos="720"/>
+        </w:tabs>
+        <w:ind w:left="720" w:hanging="360"/>
+      </w:pPr>
+      <w:rPr>
+        <w:rFonts w:ascii="Symbol" w:hAnsi="Symbol" w:hint="default"/>
+        <w:sz w:val="20"/>
+      </w:rPr>
+    </w:lvl>
+    <w:lvl w:ilvl="1">
+      <w:start w:val="1"/>
+      <w:numFmt w:val="bullet"/>
+      <w:lvlText w:val="o"/>
+      <w:lvlJc w:val="left"/>
+      <w:pPr>
+        <w:tabs>
+          <w:tab w:val="num" w:pos="1440"/>
+        </w:tabs>
+        <w:ind w:left="1440" w:hanging="360"/>
+      </w:pPr>
+      <w:rPr>
+        <w:rFonts w:ascii="Courier New" w:hAnsi="Courier New" w:hint="default"/>
+        <w:sz w:val="20"/>
+      </w:rPr>
+    </w:lvl>
+    <w:lvl w:ilvl="2" w:tentative="1">
+      <w:start w:val="1"/>
+      <w:numFmt w:val="bullet"/>
+      <w:lvlText w:val=""/>
+      <w:lvlJc w:val="left"/>
+      <w:pPr>
+        <w:tabs>
+          <w:tab w:val="num" w:pos="2160"/>
+        </w:tabs>
+        <w:ind w:left="2160" w:hanging="360"/>
+      </w:pPr>
+      <w:rPr>
+        <w:rFonts w:ascii="Wingdings" w:hAnsi="Wingdings" w:hint="default"/>
+        <w:sz w:val="20"/>
+      </w:rPr>
+    </w:lvl>
+    <w:lvl w:ilvl="3" w:tentative="1">
+      <w:start w:val="1"/>
+      <w:numFmt w:val="bullet"/>
+      <w:lvlText w:val=""/>
+      <w:lvlJc w:val="left"/>
+      <w:pPr>
+        <w:tabs>
+          <w:tab w:val="num" w:pos="2880"/>
+        </w:tabs>
+        <w:ind w:left="2880" w:hanging="360"/>
+      </w:pPr>
+      <w:rPr>
+        <w:rFonts w:ascii="Wingdings" w:hAnsi="Wingdings" w:hint="default"/>
+        <w:sz w:val="20"/>
+      </w:rPr>
+    </w:lvl>
+    <w:lvl w:ilvl="4" w:tentative="1">
+      <w:start w:val="1"/>
+      <w:numFmt w:val="bullet"/>
+      <w:lvlText w:val=""/>
+      <w:lvlJc w:val="left"/>
+      <w:pPr>
+        <w:tabs>
+          <w:tab w:val="num" w:pos="3600"/>
+        </w:tabs>
+        <w:ind w:left="3600" w:hanging="360"/>
+      </w:pPr>
+      <w:rPr>
+        <w:rFonts w:ascii="Wingdings" w:hAnsi="Wingdings" w:hint="default"/>
+        <w:sz w:val="20"/>
+      </w:rPr>
+    </w:lvl>
+    <w:lvl w:ilvl="5" w:tentative="1">
+      <w:start w:val="1"/>
+      <w:numFmt w:val="bullet"/>
+      <w:lvlText w:val=""/>
+      <w:lvlJc w:val="left"/>
+      <w:pPr>
+        <w:tabs>
+          <w:tab w:val="num" w:pos="4320"/>
+        </w:tabs>
+        <w:ind w:left="4320" w:hanging="360"/>
+      </w:pPr>
+      <w:rPr>
+        <w:rFonts w:ascii="Wingdings" w:hAnsi="Wingdings" w:hint="default"/>
+        <w:sz w:val="20"/>
+      </w:rPr>
+    </w:lvl>
+    <w:lvl w:ilvl="6" w:tentative="1">
+      <w:start w:val="1"/>
+      <w:numFmt w:val="bullet"/>
+      <w:lvlText w:val=""/>
+      <w:lvlJc w:val="left"/>
+      <w:pPr>
+        <w:tabs>
+          <w:tab w:val="num" w:pos="5040"/>
+        </w:tabs>
+        <w:ind w:left="5040" w:hanging="360"/>
+      </w:pPr>
+      <w:rPr>
+        <w:rFonts w:ascii="Wingdings" w:hAnsi="Wingdings" w:hint="default"/>
+        <w:sz w:val="20"/>
+      </w:rPr>
+    </w:lvl>
+    <w:lvl w:ilvl="7" w:tentative="1">
+      <w:start w:val="1"/>
+      <w:numFmt w:val="bullet"/>
+      <w:lvlText w:val=""/>
+      <w:lvlJc w:val="left"/>
+      <w:pPr>
+        <w:tabs>
+          <w:tab w:val="num" w:pos="5760"/>
+        </w:tabs>
+        <w:ind w:left="5760" w:hanging="360"/>
+      </w:pPr>
+      <w:rPr>
+        <w:rFonts w:ascii="Wingdings" w:hAnsi="Wingdings" w:hint="default"/>
+        <w:sz w:val="20"/>
+      </w:rPr>
+    </w:lvl>
+    <w:lvl w:ilvl="8" w:tentative="1">
+      <w:start w:val="1"/>
+      <w:numFmt w:val="bullet"/>
+      <w:lvlText w:val=""/>
+      <w:lvlJc w:val="left"/>
+      <w:pPr>
+        <w:tabs>
+          <w:tab w:val="num" w:pos="6480"/>
+        </w:tabs>
+        <w:ind w:left="6480" w:hanging="360"/>
+      </w:pPr>
+      <w:rPr>
+        <w:rFonts w:ascii="Wingdings" w:hAnsi="Wingdings" w:hint="default"/>
+        <w:sz w:val="20"/>
+      </w:rPr>
+    </w:lvl>
+  </w:abstractNum>
+  <w:num w:numId="1" w16cid:durableId="1264070505">
     <w:abstractNumId w:val="0"/>
+  </w:num>
+  <w:num w:numId="2" w16cid:durableId="1729692066">
+    <w:abstractNumId w:val="1"/>
+  </w:num>
+  <w:num w:numId="3" w16cid:durableId="213275341">
+    <w:abstractNumId w:val="1"/>
+    <w:lvlOverride w:ilvl="1">
+      <w:lvl w:ilvl="1">
+        <w:numFmt w:val="bullet"/>
+        <w:lvlText w:val=""/>
+        <w:lvlJc w:val="left"/>
+        <w:pPr>
+          <w:tabs>
+            <w:tab w:val="num" w:pos="1440"/>
+          </w:tabs>
+          <w:ind w:left="1440" w:hanging="360"/>
+        </w:pPr>
+        <w:rPr>
+          <w:rFonts w:ascii="Symbol" w:hAnsi="Symbol" w:hint="default"/>
+          <w:sz w:val="20"/>
+        </w:rPr>
+      </w:lvl>
+    </w:lvlOverride>
+  </w:num>
+  <w:num w:numId="4" w16cid:durableId="1066611044">
+    <w:abstractNumId w:val="1"/>
+    <w:lvlOverride w:ilvl="1">
+      <w:lvl w:ilvl="1">
+        <w:numFmt w:val="bullet"/>
+        <w:lvlText w:val=""/>
+        <w:lvlJc w:val="left"/>
+        <w:pPr>
+          <w:tabs>
+            <w:tab w:val="num" w:pos="1440"/>
+          </w:tabs>
+          <w:ind w:left="1440" w:hanging="360"/>
+        </w:pPr>
+        <w:rPr>
+          <w:rFonts w:ascii="Symbol" w:hAnsi="Symbol" w:hint="default"/>
+          <w:sz w:val="20"/>
+        </w:rPr>
+      </w:lvl>
+    </w:lvlOverride>
+  </w:num>
+  <w:num w:numId="5" w16cid:durableId="335966271">
+    <w:abstractNumId w:val="1"/>
+    <w:lvlOverride w:ilvl="1">
+      <w:lvl w:ilvl="1">
+        <w:numFmt w:val="bullet"/>
+        <w:lvlText w:val=""/>
+        <w:lvlJc w:val="left"/>
+        <w:pPr>
+          <w:tabs>
+            <w:tab w:val="num" w:pos="1440"/>
+          </w:tabs>
+          <w:ind w:left="1440" w:hanging="360"/>
+        </w:pPr>
+        <w:rPr>
+          <w:rFonts w:ascii="Symbol" w:hAnsi="Symbol" w:hint="default"/>
+          <w:sz w:val="20"/>
+        </w:rPr>
+      </w:lvl>
+    </w:lvlOverride>
   </w:num>
 </w:numbering>
 </file>
 
 <file path=word/styles.xml><?xml version="1.0" encoding="utf-8"?>
-<w:styles xmlns:mc="http://schemas.openxmlformats.org/markup-compatibility/2006" xmlns:r="http://schemas.openxmlformats.org/officeDocument/2006/relationships" xmlns:w="http://schemas.openxmlformats.org/wordprocessingml/2006/main" xmlns:w14="http://schemas.microsoft.com/office/word/2010/wordml" xmlns:w15="http://schemas.microsoft.com/office/word/2012/wordml" xmlns:w16cid="http://schemas.microsoft.com/office/word/2016/wordml/cid" xmlns:w16se="http://schemas.microsoft.com/office/word/2015/wordml/symex" mc:Ignorable="w14 w15 w16se w16cid">
+<w:styles xmlns:mc="http://schemas.openxmlformats.org/markup-compatibility/2006" xmlns:r="http://schemas.openxmlformats.org/officeDocument/2006/relationships" xmlns:w="http://schemas.openxmlformats.org/wordprocessingml/2006/main" xmlns:w14="http://schemas.microsoft.com/office/word/2010/wordml" xmlns:w15="http://schemas.microsoft.com/office/word/2012/wordml" xmlns:w16cex="http://schemas.microsoft.com/office/word/2018/wordml/cex" xmlns:w16cid="http://schemas.microsoft.com/office/word/2016/wordml/cid" xmlns:w16="http://schemas.microsoft.com/office/word/2018/wordml" xmlns:w16du="http://schemas.microsoft.com/office/word/2023/wordml/word16du" xmlns:w16sdtdh="http://schemas.microsoft.com/office/word/2020/wordml/sdtdatahash" xmlns:w16se="http://schemas.microsoft.com/office/word/2015/wordml/symex" mc:Ignorable="w14 w15 w16se w16cid w16 w16cex w16sdtdh w16du">
   <w:docDefaults>
     <w:rPrDefault>
       <w:rPr>
@@ -843,7 +1099,7 @@
       </w:pPr>
     </w:pPrDefault>
   </w:docDefaults>
-  <w:latentStyles w:defLockedState="0" w:defUIPriority="99" w:defSemiHidden="0" w:defUnhideWhenUsed="0" w:defQFormat="0" w:count="377">
+  <w:latentStyles w:defLockedState="0" w:defUIPriority="99" w:defSemiHidden="0" w:defUnhideWhenUsed="0" w:defQFormat="0" w:count="376">
     <w:lsdException w:name="Normal" w:uiPriority="0" w:qFormat="1"/>
     <w:lsdException w:name="heading 1" w:uiPriority="9" w:qFormat="1"/>
     <w:lsdException w:name="heading 2" w:semiHidden="1" w:uiPriority="9" w:unhideWhenUsed="1" w:qFormat="1"/>
@@ -949,6 +1205,7 @@
     <w:lsdException w:name="HTML Sample" w:semiHidden="1" w:unhideWhenUsed="1"/>
     <w:lsdException w:name="HTML Typewriter" w:semiHidden="1" w:unhideWhenUsed="1"/>
     <w:lsdException w:name="HTML Variable" w:semiHidden="1" w:unhideWhenUsed="1"/>
+    <w:lsdException w:name="Normal Table" w:semiHidden="1" w:unhideWhenUsed="1"/>
     <w:lsdException w:name="annotation subject" w:semiHidden="1" w:unhideWhenUsed="1"/>
     <w:lsdException w:name="No List" w:semiHidden="1" w:unhideWhenUsed="1"/>
     <w:lsdException w:name="Outline List 1" w:semiHidden="1" w:unhideWhenUsed="1"/>
@@ -994,9 +1251,11 @@
     <w:lsdException w:name="Table Subtle 1" w:semiHidden="1" w:unhideWhenUsed="1"/>
     <w:lsdException w:name="Table Subtle 2" w:semiHidden="1" w:unhideWhenUsed="1"/>
     <w:lsdException w:name="Table Web 1" w:semiHidden="1" w:unhideWhenUsed="1"/>
+    <w:lsdException w:name="Table Web 2" w:semiHidden="1" w:unhideWhenUsed="1"/>
     <w:lsdException w:name="Table Web 3" w:semiHidden="1" w:unhideWhenUsed="1"/>
     <w:lsdException w:name="Balloon Text" w:semiHidden="1" w:unhideWhenUsed="1"/>
     <w:lsdException w:name="Table Grid" w:uiPriority="39"/>
+    <w:lsdException w:name="Table Theme" w:semiHidden="1" w:unhideWhenUsed="1"/>
     <w:lsdException w:name="Placeholder Text" w:semiHidden="1"/>
     <w:lsdException w:name="No Spacing" w:uiPriority="1" w:qFormat="1"/>
     <w:lsdException w:name="Light Shading" w:uiPriority="60"/>
@@ -1217,7 +1476,6 @@
     <w:lsdException w:name="Hashtag" w:semiHidden="1" w:unhideWhenUsed="1"/>
     <w:lsdException w:name="Unresolved Mention" w:semiHidden="1" w:unhideWhenUsed="1"/>
     <w:lsdException w:name="Smart Link" w:semiHidden="1" w:unhideWhenUsed="1"/>
-    <w:lsdException w:name="Smart Link Error" w:semiHidden="1" w:unhideWhenUsed="1"/>
   </w:latentStyles>
   <w:style w:type="paragraph" w:default="1" w:styleId="Normal">
     <w:name w:val="Normal"/>
@@ -1226,7 +1484,6 @@
   <w:style w:type="character" w:default="1" w:styleId="DefaultParagraphFont">
     <w:name w:val="Default Paragraph Font"/>
     <w:uiPriority w:val="1"/>
-    <w:semiHidden/>
     <w:unhideWhenUsed/>
   </w:style>
   <w:style w:type="table" w:default="1" w:styleId="TableNormal">

</xml_diff>